<commit_message>
actualizacon ejercicio 9 y 10
se incorpora el ejercicio 9  y 10 con sus respectivos lugares en el word
</commit_message>
<xml_diff>
--- a/TP01_Sanchez_Santiago_Carlos_Ezequiel.docx
+++ b/TP01_Sanchez_Santiago_Carlos_Ezequiel.docx
@@ -210,7 +210,7 @@
                 <v:shape id="_x0000_i1025" type="#_x0000_t75" style="width:78pt;height:45pt" o:ole="">
                   <v:imagedata r:id="rId7" o:title=""/>
                 </v:shape>
-                <o:OLEObject Type="Embed" ProgID="PBrush" ShapeID="_x0000_i1025" DrawAspect="Content" ObjectID="_1774690930" r:id="rId8"/>
+                <o:OLEObject Type="Embed" ProgID="PBrush" ShapeID="_x0000_i1025" DrawAspect="Content" ObjectID="_1774694052" r:id="rId8"/>
               </w:object>
             </w:r>
           </w:p>
@@ -2436,7 +2436,7 @@
                 <w:noProof/>
               </w:rPr>
               <w:drawing>
-                <wp:inline distT="0" distB="0" distL="0" distR="0" wp14:anchorId="5C8A0530" wp14:editId="37CFCBDF">
+                <wp:inline distT="0" distB="0" distL="0" distR="0" wp14:anchorId="5C8A0530" wp14:editId="0A48FA8F">
                   <wp:extent cx="2676935" cy="1914525"/>
                   <wp:effectExtent l="0" t="0" r="9525" b="0"/>
                   <wp:docPr id="1331182338" name="Imagen 3"/>
@@ -2720,7 +2720,7 @@
                 <w:noProof/>
               </w:rPr>
               <w:drawing>
-                <wp:inline distT="0" distB="0" distL="0" distR="0" wp14:anchorId="097878D9" wp14:editId="00D2F363">
+                <wp:inline distT="0" distB="0" distL="0" distR="0" wp14:anchorId="097878D9" wp14:editId="08DC6630">
                   <wp:extent cx="2590800" cy="1507136"/>
                   <wp:effectExtent l="0" t="0" r="0" b="0"/>
                   <wp:docPr id="1089293290" name="Imagen 5"/>
@@ -3096,7 +3096,7 @@
                 <w:noProof/>
               </w:rPr>
               <w:drawing>
-                <wp:inline distT="0" distB="0" distL="0" distR="0" wp14:anchorId="1051CE81" wp14:editId="06AB9DD7">
+                <wp:inline distT="0" distB="0" distL="0" distR="0" wp14:anchorId="1051CE81" wp14:editId="20B2DD31">
                   <wp:extent cx="2751508" cy="1514475"/>
                   <wp:effectExtent l="0" t="0" r="0" b="0"/>
                   <wp:docPr id="425627771" name="Imagen 7"/>
@@ -3211,8 +3211,15 @@
       <w:r>
         <w:rPr>
           <w:color w:val="00B050"/>
-        </w:rPr>
-        <w:t xml:space="preserve">Ejercicio 5: </w:t>
+          <w:u w:val="single"/>
+        </w:rPr>
+        <w:t>Ejercicio 5:</w:t>
+      </w:r>
+      <w:r>
+        <w:rPr>
+          <w:color w:val="00B050"/>
+        </w:rPr>
+        <w:t xml:space="preserve"> </w:t>
       </w:r>
       <w:r>
         <w:t>Si el valor de A es 4, el valor de B es 5 y el valor de C es 1, evaluar las siguientes</w:t>
@@ -3664,9 +3671,16 @@
       <w:r>
         <w:rPr>
           <w:color w:val="00B050"/>
+          <w:u w:val="single"/>
         </w:rPr>
         <w:lastRenderedPageBreak/>
-        <w:t xml:space="preserve">Ejercicio 6: </w:t>
+        <w:t>Ejercicio 6:</w:t>
+      </w:r>
+      <w:r>
+        <w:rPr>
+          <w:color w:val="00B050"/>
+        </w:rPr>
+        <w:t xml:space="preserve"> </w:t>
       </w:r>
       <w:r>
         <w:t>Para x=3, y=4; z=1, evaluar el</w:t>
@@ -3878,8 +3892,15 @@
       <w:r>
         <w:rPr>
           <w:color w:val="00B050"/>
-        </w:rPr>
-        <w:t xml:space="preserve">Ejercicio 7: </w:t>
+          <w:u w:val="single"/>
+        </w:rPr>
+        <w:t>Ejercicio 7</w:t>
+      </w:r>
+      <w:r>
+        <w:rPr>
+          <w:color w:val="00B050"/>
+        </w:rPr>
+        <w:t xml:space="preserve">: </w:t>
       </w:r>
       <w:r>
         <w:t>Para contador1=3, contador3=4, evaluar el</w:t>
@@ -4086,9 +4107,16 @@
       <w:r>
         <w:rPr>
           <w:color w:val="00B050"/>
+          <w:u w:val="single"/>
         </w:rPr>
         <w:lastRenderedPageBreak/>
-        <w:t xml:space="preserve">Ejercicio 8: </w:t>
+        <w:t>Ejercicio 8</w:t>
+      </w:r>
+      <w:r>
+        <w:rPr>
+          <w:color w:val="00B050"/>
+        </w:rPr>
+        <w:t xml:space="preserve">: </w:t>
       </w:r>
       <w:r>
         <w:t>Para a=31, b=-1; x=3, y=2, evaluar el resultado de</w:t>
@@ -4258,8 +4286,561 @@
         <w:rPr>
           <w:u w:val="single"/>
         </w:rPr>
+        <w:t>F</w:t>
+      </w:r>
+      <w:r>
+        <w:rPr>
+          <w:u w:val="single"/>
+        </w:rPr>
+        <w:t>also</w:t>
+      </w:r>
+    </w:p>
+    <w:p>
+      <w:pPr>
+        <w:tabs>
+          <w:tab w:val="left" w:pos="496"/>
+        </w:tabs>
+        <w:rPr>
+          <w:u w:val="single"/>
+        </w:rPr>
+      </w:pPr>
+    </w:p>
+    <w:p>
+      <w:pPr>
+        <w:tabs>
+          <w:tab w:val="left" w:pos="496"/>
+        </w:tabs>
+        <w:rPr>
+          <w:u w:val="single"/>
+        </w:rPr>
+      </w:pPr>
+    </w:p>
+    <w:p>
+      <w:pPr>
+        <w:tabs>
+          <w:tab w:val="left" w:pos="496"/>
+        </w:tabs>
+        <w:rPr>
+          <w:u w:val="single"/>
+        </w:rPr>
+      </w:pPr>
+    </w:p>
+    <w:p>
+      <w:pPr>
+        <w:tabs>
+          <w:tab w:val="left" w:pos="496"/>
+        </w:tabs>
+        <w:rPr>
+          <w:u w:val="single"/>
+        </w:rPr>
+      </w:pPr>
+    </w:p>
+    <w:p>
+      <w:pPr>
+        <w:tabs>
+          <w:tab w:val="left" w:pos="496"/>
+        </w:tabs>
+        <w:rPr>
+          <w:u w:val="single"/>
+        </w:rPr>
+      </w:pPr>
+    </w:p>
+    <w:p>
+      <w:pPr>
+        <w:tabs>
+          <w:tab w:val="left" w:pos="496"/>
+        </w:tabs>
+        <w:rPr>
+          <w:u w:val="single"/>
+        </w:rPr>
+      </w:pPr>
+    </w:p>
+    <w:p>
+      <w:pPr>
+        <w:tabs>
+          <w:tab w:val="left" w:pos="496"/>
+        </w:tabs>
+        <w:rPr>
+          <w:u w:val="single"/>
+        </w:rPr>
+      </w:pPr>
+    </w:p>
+    <w:p>
+      <w:pPr>
+        <w:tabs>
+          <w:tab w:val="left" w:pos="496"/>
+        </w:tabs>
+        <w:rPr>
+          <w:u w:val="single"/>
+        </w:rPr>
+      </w:pPr>
+    </w:p>
+    <w:p>
+      <w:pPr>
+        <w:tabs>
+          <w:tab w:val="left" w:pos="496"/>
+        </w:tabs>
+      </w:pPr>
+      <w:r>
+        <w:rPr>
+          <w:color w:val="00B050"/>
+          <w:u w:val="single"/>
+        </w:rPr>
+        <w:t>Ejercicio 9</w:t>
+      </w:r>
+      <w:r>
+        <w:rPr>
+          <w:color w:val="00B050"/>
+        </w:rPr>
+        <w:t xml:space="preserve">: </w:t>
+      </w:r>
+      <w:r>
+        <w:t>Para x=6, y=8, evaluar el</w:t>
+      </w:r>
+      <w:r>
+        <w:t xml:space="preserve"> </w:t>
+      </w:r>
+      <w:r>
+        <w:t>resultado de</w:t>
+      </w:r>
+    </w:p>
+    <w:p>
+      <w:pPr>
+        <w:tabs>
+          <w:tab w:val="left" w:pos="496"/>
+        </w:tabs>
+      </w:pPr>
+      <w:r>
+        <w:rPr>
+          <w:noProof/>
+          <w:u w:val="single"/>
+        </w:rPr>
+        <w:drawing>
+          <wp:anchor distT="0" distB="0" distL="114300" distR="114300" simplePos="0" relativeHeight="251669504" behindDoc="0" locked="0" layoutInCell="1" allowOverlap="1" wp14:anchorId="235431D7" wp14:editId="483FD14D">
+            <wp:simplePos x="0" y="0"/>
+            <wp:positionH relativeFrom="margin">
+              <wp:align>right</wp:align>
+            </wp:positionH>
+            <wp:positionV relativeFrom="paragraph">
+              <wp:posOffset>6985</wp:posOffset>
+            </wp:positionV>
+            <wp:extent cx="3533775" cy="4143375"/>
+            <wp:effectExtent l="0" t="0" r="9525" b="9525"/>
+            <wp:wrapSquare wrapText="bothSides"/>
+            <wp:docPr id="1514915341" name="Imagen 1"/>
+            <wp:cNvGraphicFramePr>
+              <a:graphicFrameLocks xmlns:a="http://schemas.openxmlformats.org/drawingml/2006/main" noChangeAspect="1"/>
+            </wp:cNvGraphicFramePr>
+            <a:graphic xmlns:a="http://schemas.openxmlformats.org/drawingml/2006/main">
+              <a:graphicData uri="http://schemas.openxmlformats.org/drawingml/2006/picture">
+                <pic:pic xmlns:pic="http://schemas.openxmlformats.org/drawingml/2006/picture">
+                  <pic:nvPicPr>
+                    <pic:cNvPr id="1514915341" name="Imagen 1514915341"/>
+                    <pic:cNvPicPr/>
+                  </pic:nvPicPr>
+                  <pic:blipFill>
+                    <a:blip r:embed="rId23">
+                      <a:extLst>
+                        <a:ext uri="{28A0092B-C50C-407E-A947-70E740481C1C}">
+                          <a14:useLocalDpi xmlns:a14="http://schemas.microsoft.com/office/drawing/2010/main" val="0"/>
+                        </a:ext>
+                      </a:extLst>
+                    </a:blip>
+                    <a:stretch>
+                      <a:fillRect/>
+                    </a:stretch>
+                  </pic:blipFill>
+                  <pic:spPr>
+                    <a:xfrm>
+                      <a:off x="0" y="0"/>
+                      <a:ext cx="3533775" cy="4143375"/>
+                    </a:xfrm>
+                    <a:prstGeom prst="rect">
+                      <a:avLst/>
+                    </a:prstGeom>
+                  </pic:spPr>
+                </pic:pic>
+              </a:graphicData>
+            </a:graphic>
+            <wp14:sizeRelH relativeFrom="margin">
+              <wp14:pctWidth>0</wp14:pctWidth>
+            </wp14:sizeRelH>
+          </wp:anchor>
+        </w:drawing>
+      </w:r>
+      <w:proofErr w:type="gramStart"/>
+      <w:r>
+        <w:t>!(</w:t>
+      </w:r>
+      <w:proofErr w:type="gramEnd"/>
+      <w:r>
+        <w:t>x&lt;5)CC !(y&gt;=7)</w:t>
+      </w:r>
+    </w:p>
+    <w:p>
+      <w:pPr>
+        <w:tabs>
+          <w:tab w:val="left" w:pos="496"/>
+        </w:tabs>
+      </w:pPr>
+      <w:proofErr w:type="gramStart"/>
+      <w:r>
+        <w:t>!(</w:t>
+      </w:r>
+      <w:proofErr w:type="gramEnd"/>
+      <w:r>
+        <w:t>6</w:t>
+      </w:r>
+      <w:r>
+        <w:t xml:space="preserve"> </w:t>
+      </w:r>
+      <w:r>
+        <w:t>&lt;</w:t>
+      </w:r>
+      <w:r>
+        <w:t xml:space="preserve"> </w:t>
+      </w:r>
+      <w:r>
+        <w:t>5)</w:t>
+      </w:r>
+      <w:r>
+        <w:t xml:space="preserve"> </w:t>
+      </w:r>
+      <w:r>
+        <w:t>CC !(8</w:t>
+      </w:r>
+      <w:r>
+        <w:t xml:space="preserve"> </w:t>
+      </w:r>
+      <w:r>
+        <w:t>&gt;</w:t>
+      </w:r>
+      <w:r>
+        <w:t>= 7)</w:t>
+      </w:r>
+    </w:p>
+    <w:p>
+      <w:pPr>
+        <w:tabs>
+          <w:tab w:val="left" w:pos="496"/>
+        </w:tabs>
+      </w:pPr>
+      <w:proofErr w:type="gramStart"/>
+      <w:r>
+        <w:t>!(</w:t>
+      </w:r>
+      <w:proofErr w:type="gramEnd"/>
+      <w:r>
         <w:t>falso</w:t>
       </w:r>
+      <w:r>
+        <w:t>) CC !(</w:t>
+      </w:r>
+      <w:r>
+        <w:t>verdadero)</w:t>
+      </w:r>
+    </w:p>
+    <w:p>
+      <w:pPr>
+        <w:tabs>
+          <w:tab w:val="left" w:pos="496"/>
+        </w:tabs>
+      </w:pPr>
+      <w:r>
+        <w:t>Verdadero CC falso</w:t>
+      </w:r>
+    </w:p>
+    <w:p>
+      <w:pPr>
+        <w:tabs>
+          <w:tab w:val="left" w:pos="496"/>
+        </w:tabs>
+        <w:rPr>
+          <w:u w:val="single"/>
+        </w:rPr>
+      </w:pPr>
+      <w:r>
+        <w:rPr>
+          <w:u w:val="single"/>
+        </w:rPr>
+        <w:t>F</w:t>
+      </w:r>
+      <w:r>
+        <w:rPr>
+          <w:u w:val="single"/>
+        </w:rPr>
+        <w:t>also</w:t>
+      </w:r>
+    </w:p>
+    <w:p>
+      <w:r>
+        <w:br w:type="page"/>
+      </w:r>
+    </w:p>
+    <w:p>
+      <w:pPr>
+        <w:tabs>
+          <w:tab w:val="left" w:pos="496"/>
+        </w:tabs>
+      </w:pPr>
+      <w:r>
+        <w:rPr>
+          <w:noProof/>
+        </w:rPr>
+        <w:lastRenderedPageBreak/>
+        <w:drawing>
+          <wp:anchor distT="0" distB="0" distL="114300" distR="114300" simplePos="0" relativeHeight="251670528" behindDoc="0" locked="0" layoutInCell="1" allowOverlap="1" wp14:anchorId="38EDD1C1" wp14:editId="0969176F">
+            <wp:simplePos x="0" y="0"/>
+            <wp:positionH relativeFrom="column">
+              <wp:posOffset>1720215</wp:posOffset>
+            </wp:positionH>
+            <wp:positionV relativeFrom="paragraph">
+              <wp:posOffset>281305</wp:posOffset>
+            </wp:positionV>
+            <wp:extent cx="4505325" cy="2933700"/>
+            <wp:effectExtent l="0" t="0" r="9525" b="0"/>
+            <wp:wrapSquare wrapText="bothSides"/>
+            <wp:docPr id="1031377432" name="Imagen 2"/>
+            <wp:cNvGraphicFramePr>
+              <a:graphicFrameLocks xmlns:a="http://schemas.openxmlformats.org/drawingml/2006/main" noChangeAspect="1"/>
+            </wp:cNvGraphicFramePr>
+            <a:graphic xmlns:a="http://schemas.openxmlformats.org/drawingml/2006/main">
+              <a:graphicData uri="http://schemas.openxmlformats.org/drawingml/2006/picture">
+                <pic:pic xmlns:pic="http://schemas.openxmlformats.org/drawingml/2006/picture">
+                  <pic:nvPicPr>
+                    <pic:cNvPr id="1031377432" name="Imagen 1031377432"/>
+                    <pic:cNvPicPr/>
+                  </pic:nvPicPr>
+                  <pic:blipFill>
+                    <a:blip r:embed="rId24">
+                      <a:extLst>
+                        <a:ext uri="{28A0092B-C50C-407E-A947-70E740481C1C}">
+                          <a14:useLocalDpi xmlns:a14="http://schemas.microsoft.com/office/drawing/2010/main" val="0"/>
+                        </a:ext>
+                      </a:extLst>
+                    </a:blip>
+                    <a:stretch>
+                      <a:fillRect/>
+                    </a:stretch>
+                  </pic:blipFill>
+                  <pic:spPr>
+                    <a:xfrm>
+                      <a:off x="0" y="0"/>
+                      <a:ext cx="4505325" cy="2933700"/>
+                    </a:xfrm>
+                    <a:prstGeom prst="rect">
+                      <a:avLst/>
+                    </a:prstGeom>
+                  </pic:spPr>
+                </pic:pic>
+              </a:graphicData>
+            </a:graphic>
+            <wp14:sizeRelH relativeFrom="margin">
+              <wp14:pctWidth>0</wp14:pctWidth>
+            </wp14:sizeRelH>
+            <wp14:sizeRelV relativeFrom="margin">
+              <wp14:pctHeight>0</wp14:pctHeight>
+            </wp14:sizeRelV>
+          </wp:anchor>
+        </w:drawing>
+      </w:r>
+      <w:r>
+        <w:rPr>
+          <w:color w:val="00B050"/>
+          <w:u w:val="single"/>
+        </w:rPr>
+        <w:t>Ejercicio 10:</w:t>
+      </w:r>
+      <w:r>
+        <w:rPr>
+          <w:color w:val="00B050"/>
+        </w:rPr>
+        <w:t xml:space="preserve"> </w:t>
+      </w:r>
+      <w:r>
+        <w:t>Para i=</w:t>
+      </w:r>
+      <w:proofErr w:type="gramStart"/>
+      <w:r>
+        <w:t>22,j</w:t>
+      </w:r>
+      <w:proofErr w:type="gramEnd"/>
+      <w:r>
+        <w:t>=3, evaluar el resultado de</w:t>
+      </w:r>
+    </w:p>
+    <w:p>
+      <w:pPr>
+        <w:tabs>
+          <w:tab w:val="left" w:pos="496"/>
+        </w:tabs>
+      </w:pPr>
+      <w:proofErr w:type="gramStart"/>
+      <w:r>
+        <w:t>!(</w:t>
+      </w:r>
+      <w:proofErr w:type="gramEnd"/>
+      <w:r>
+        <w:t>(i&gt;4) || !(j&lt;=6))</w:t>
+      </w:r>
+    </w:p>
+    <w:p>
+      <w:pPr>
+        <w:tabs>
+          <w:tab w:val="left" w:pos="496"/>
+        </w:tabs>
+      </w:pPr>
+      <w:proofErr w:type="gramStart"/>
+      <w:r>
+        <w:t>!</w:t>
+      </w:r>
+      <w:r>
+        <w:t>(</w:t>
+      </w:r>
+      <w:proofErr w:type="gramEnd"/>
+      <w:r>
+        <w:t>(22</w:t>
+      </w:r>
+      <w:r>
+        <w:t xml:space="preserve"> </w:t>
+      </w:r>
+      <w:r>
+        <w:t>&gt;</w:t>
+      </w:r>
+      <w:r>
+        <w:t xml:space="preserve"> </w:t>
+      </w:r>
+      <w:r>
+        <w:t xml:space="preserve">4) </w:t>
+      </w:r>
+      <w:r>
+        <w:t>|| !(</w:t>
+      </w:r>
+      <w:r>
+        <w:t>3 &lt;= 6))</w:t>
+      </w:r>
+    </w:p>
+    <w:p>
+      <w:pPr>
+        <w:tabs>
+          <w:tab w:val="left" w:pos="496"/>
+        </w:tabs>
+      </w:pPr>
+      <w:proofErr w:type="gramStart"/>
+      <w:r>
+        <w:t>!(</w:t>
+      </w:r>
+      <w:proofErr w:type="gramEnd"/>
+      <w:r>
+        <w:t>verdadero</w:t>
+      </w:r>
+      <w:r>
+        <w:t xml:space="preserve"> || !</w:t>
+      </w:r>
+      <w:r>
+        <w:t>verdadero</w:t>
+      </w:r>
+      <w:r>
+        <w:t>)</w:t>
+      </w:r>
+    </w:p>
+    <w:p>
+      <w:pPr>
+        <w:tabs>
+          <w:tab w:val="left" w:pos="496"/>
+        </w:tabs>
+      </w:pPr>
+      <w:proofErr w:type="gramStart"/>
+      <w:r>
+        <w:t>!(</w:t>
+      </w:r>
+      <w:proofErr w:type="gramEnd"/>
+      <w:r>
+        <w:t xml:space="preserve">verdadero || </w:t>
+      </w:r>
+      <w:r>
+        <w:t>falso</w:t>
+      </w:r>
+      <w:r>
+        <w:t>)</w:t>
+      </w:r>
+    </w:p>
+    <w:p>
+      <w:pPr>
+        <w:tabs>
+          <w:tab w:val="left" w:pos="496"/>
+        </w:tabs>
+      </w:pPr>
+      <w:proofErr w:type="gramStart"/>
+      <w:r>
+        <w:t>!verdadero</w:t>
+      </w:r>
+      <w:proofErr w:type="gramEnd"/>
+    </w:p>
+    <w:p>
+      <w:pPr>
+        <w:tabs>
+          <w:tab w:val="left" w:pos="496"/>
+        </w:tabs>
+        <w:rPr>
+          <w:u w:val="single"/>
+        </w:rPr>
+      </w:pPr>
+      <w:r>
+        <w:rPr>
+          <w:u w:val="single"/>
+        </w:rPr>
+        <w:t>falso</w:t>
+      </w:r>
+    </w:p>
+    <w:p>
+      <w:pPr>
+        <w:tabs>
+          <w:tab w:val="left" w:pos="496"/>
+        </w:tabs>
+      </w:pPr>
+    </w:p>
+    <w:p>
+      <w:pPr>
+        <w:tabs>
+          <w:tab w:val="left" w:pos="496"/>
+        </w:tabs>
+      </w:pPr>
+    </w:p>
+    <w:p>
+      <w:pPr>
+        <w:tabs>
+          <w:tab w:val="left" w:pos="496"/>
+        </w:tabs>
+      </w:pPr>
+    </w:p>
+    <w:p>
+      <w:pPr>
+        <w:tabs>
+          <w:tab w:val="left" w:pos="496"/>
+        </w:tabs>
+      </w:pPr>
+    </w:p>
+    <w:p>
+      <w:pPr>
+        <w:tabs>
+          <w:tab w:val="left" w:pos="496"/>
+        </w:tabs>
+      </w:pPr>
+    </w:p>
+    <w:p>
+      <w:pPr>
+        <w:tabs>
+          <w:tab w:val="left" w:pos="496"/>
+        </w:tabs>
+      </w:pPr>
+    </w:p>
+    <w:p>
+      <w:pPr>
+        <w:tabs>
+          <w:tab w:val="left" w:pos="496"/>
+        </w:tabs>
+      </w:pPr>
     </w:p>
     <w:sectPr>
       <w:pgSz w:w="11906" w:h="16838"/>
@@ -4722,6 +5303,27 @@
     <w:name w:val="Normal"/>
     <w:qFormat/>
   </w:style>
+  <w:style w:type="paragraph" w:styleId="Ttulo1">
+    <w:name w:val="heading 1"/>
+    <w:basedOn w:val="Normal"/>
+    <w:next w:val="Normal"/>
+    <w:link w:val="Ttulo1Car"/>
+    <w:uiPriority w:val="9"/>
+    <w:qFormat/>
+    <w:rsid w:val="00B44BFA"/>
+    <w:pPr>
+      <w:keepNext/>
+      <w:keepLines/>
+      <w:spacing w:before="240" w:after="0"/>
+      <w:outlineLvl w:val="0"/>
+    </w:pPr>
+    <w:rPr>
+      <w:rFonts w:asciiTheme="majorHAnsi" w:eastAsiaTheme="majorEastAsia" w:hAnsiTheme="majorHAnsi" w:cstheme="majorBidi"/>
+      <w:color w:val="2F5496" w:themeColor="accent1" w:themeShade="BF"/>
+      <w:sz w:val="32"/>
+      <w:szCs w:val="32"/>
+    </w:rPr>
+  </w:style>
   <w:style w:type="character" w:default="1" w:styleId="Fuentedeprrafopredeter">
     <w:name w:val="Default Paragraph Font"/>
     <w:uiPriority w:val="1"/>
@@ -4826,6 +5428,19 @@
       <w:ind w:left="720"/>
       <w:contextualSpacing/>
     </w:pPr>
+  </w:style>
+  <w:style w:type="character" w:customStyle="1" w:styleId="Ttulo1Car">
+    <w:name w:val="Título 1 Car"/>
+    <w:basedOn w:val="Fuentedeprrafopredeter"/>
+    <w:link w:val="Ttulo1"/>
+    <w:uiPriority w:val="9"/>
+    <w:rsid w:val="00B44BFA"/>
+    <w:rPr>
+      <w:rFonts w:asciiTheme="majorHAnsi" w:eastAsiaTheme="majorEastAsia" w:hAnsiTheme="majorHAnsi" w:cstheme="majorBidi"/>
+      <w:color w:val="2F5496" w:themeColor="accent1" w:themeShade="BF"/>
+      <w:sz w:val="32"/>
+      <w:szCs w:val="32"/>
+    </w:rPr>
   </w:style>
 </w:styles>
 </file>

</xml_diff>